<commit_message>
Commit on Apr 29
</commit_message>
<xml_diff>
--- a/FSE2019Rebt.docx
+++ b/FSE2019Rebt.docx
@@ -27,10 +27,19 @@
         <w:t>Amalgam is based on five components – four of them except version history are not considered</w:t>
       </w:r>
       <w:r>
-        <w:t xml:space="preserve"> in our proposed approach, 2) BRTracer consider segmentation and stack trace analysis, which we don’t,  3) BLIZZARD is a query reformulation based bug localization technique</w:t>
-      </w:r>
-      <w:r>
-        <w:t>, while our proposed approach does not focus on any kind of query reformulation.</w:t>
+        <w:t xml:space="preserve"> in our proposed approach</w:t>
+      </w:r>
+      <w:r>
+        <w:t xml:space="preserve"> (i.e., BLuAMIR)</w:t>
+      </w:r>
+      <w:r>
+        <w:t>, 2) BRTracer consider segmentation and stack trace analysis, which we don’t,  3) BLIZZARD is a query reformulation based bug localization technique</w:t>
+      </w:r>
+      <w:r>
+        <w:t>, while BLuAMIR</w:t>
+      </w:r>
+      <w:r>
+        <w:t xml:space="preserve"> does not focus on any kind of query reformulation.</w:t>
       </w:r>
       <w:r>
         <w:t xml:space="preserve"> </w:t>
@@ -93,13 +102,40 @@
         <w:jc w:val="both"/>
       </w:pPr>
       <w:r>
-        <w:t>Reviewer_3: We are well aware of the problem with 10-fold cross validation, we performed this validation technique on our dataset to test that our proposed approach is working or not. However, in practical there is no such way to learn from future instance. So, there will be no risk</w:t>
+        <w:t>Reviewer_3</w:t>
+      </w:r>
+      <w:r>
+        <w:t xml:space="preserve"> and Reviewer_2-Major</w:t>
+      </w:r>
+      <w:r>
+        <w:t xml:space="preserve">: We are well aware of the problem with 10-fold cross validation, we performed this validation technique on our dataset to test </w:t>
+      </w:r>
+      <w:r>
+        <w:t>whether</w:t>
+      </w:r>
+      <w:r>
+        <w:t xml:space="preserve"> our proposed approach is working or not. However, in practical there is no such way </w:t>
+      </w:r>
+      <w:r>
+        <w:t>of</w:t>
+      </w:r>
+      <w:r>
+        <w:t xml:space="preserve"> learn</w:t>
+      </w:r>
+      <w:r>
+        <w:t>ing</w:t>
+      </w:r>
+      <w:r>
+        <w:t xml:space="preserve"> from future instance. So, there will be no risk</w:t>
       </w:r>
       <w:r>
         <w:t xml:space="preserve"> in this regard</w:t>
       </w:r>
       <w:r>
         <w:t>.</w:t>
+      </w:r>
+      <w:r>
+        <w:t xml:space="preserve"> </w:t>
       </w:r>
     </w:p>
     <w:p>
@@ -107,7 +143,25 @@
         <w:jc w:val="both"/>
       </w:pPr>
       <w:r>
-        <w:t>Reviewer_1-Q2: In our proposed approach we combine our implicit association score with lexical similarity score (i.e., VSM technique). As our proposed approach already has a component of one (i.e., VSM) of our baseline techniques (i.e., VSM, LSI), we separated the baselines and state of the art techniques, to ensure a fare comparison to check the applicability of BLuAMIR.</w:t>
+        <w:t>Reviewer_1-</w:t>
+      </w:r>
+      <w:r>
+        <w:t>Q2: In BLuAMIR,</w:t>
+      </w:r>
+      <w:r>
+        <w:t xml:space="preserve"> we combine our implicit association score with lexical similarity score (i.e., VSM technique)</w:t>
+      </w:r>
+      <w:r>
+        <w:t>. As BLuAMIR</w:t>
+      </w:r>
+      <w:r>
+        <w:t xml:space="preserve"> already has a component of one (i.e., VSM) of our baseline techniques (i.e., VSM, LSI), we separated the baselines and state of the art techniques, to ensure a </w:t>
+      </w:r>
+      <w:r>
+        <w:t>fair</w:t>
+      </w:r>
+      <w:r>
+        <w:t xml:space="preserve"> comparison to check the applicability of BLuAMIR.</w:t>
       </w:r>
     </w:p>
     <w:p>
@@ -142,8 +196,1691 @@
       <w:pPr>
         <w:jc w:val="both"/>
       </w:pPr>
+      <w:r>
+        <w:t>Reviewer_2-</w:t>
+      </w:r>
+      <w:r>
+        <w:t xml:space="preserve">Q1 and </w:t>
+      </w:r>
+      <w:r>
+        <w:t>Minor: In the motivating example, the S</w:t>
+      </w:r>
+      <w:r>
+        <w:rPr>
+          <w:vertAlign w:val="subscript"/>
+        </w:rPr>
+        <w:t>LS</w:t>
+      </w:r>
+      <w:r>
+        <w:t xml:space="preserve"> score is not different for VSM and BLuAMIR. Note, that both techniques retrieve same source file, </w:t>
+      </w:r>
+      <w:r>
+        <w:rPr>
+          <w:i/>
+          <w:iCs/>
+        </w:rPr>
+        <w:t xml:space="preserve">JaveCore.java </w:t>
+      </w:r>
+      <w:r>
+        <w:t>having</w:t>
+      </w:r>
+      <w:r>
+        <w:t xml:space="preserve"> same</w:t>
+      </w:r>
+      <w:r>
+        <w:t xml:space="preserve"> score</w:t>
+      </w:r>
+      <w:r>
+        <w:t xml:space="preserve"> of</w:t>
+      </w:r>
+      <w:r>
+        <w:t xml:space="preserve"> 0.74</w:t>
+      </w:r>
+      <w:r>
+        <w:t xml:space="preserve"> (2</w:t>
+      </w:r>
+      <w:r>
+        <w:rPr>
+          <w:vertAlign w:val="superscript"/>
+        </w:rPr>
+        <w:t>nd</w:t>
+      </w:r>
+      <w:r>
+        <w:t xml:space="preserve"> rank in VSM, 4</w:t>
+      </w:r>
+      <w:r>
+        <w:rPr>
+          <w:vertAlign w:val="superscript"/>
+        </w:rPr>
+        <w:t>th</w:t>
+      </w:r>
+      <w:r>
+        <w:t xml:space="preserve"> rank in BLuAMIR)</w:t>
+      </w:r>
+      <w:r>
+        <w:t>. Here, B</w:t>
+      </w:r>
+      <w:r>
+        <w:t>LuAMIR successfully retrieve</w:t>
+      </w:r>
+      <w:r>
+        <w:t xml:space="preserve"> </w:t>
+      </w:r>
+      <w:r>
+        <w:t xml:space="preserve">a </w:t>
+      </w:r>
+      <w:r>
+        <w:t>relevant source</w:t>
+      </w:r>
+      <w:r>
+        <w:t xml:space="preserve"> code</w:t>
+      </w:r>
+      <w:r>
+        <w:t xml:space="preserve"> file (i.e., </w:t>
+      </w:r>
+      <w:r>
+        <w:rPr>
+          <w:i/>
+          <w:iCs/>
+        </w:rPr>
+        <w:t>CompletionEngine.java</w:t>
+      </w:r>
+      <w:r>
+        <w:t>)</w:t>
+      </w:r>
+      <w:r>
+        <w:t xml:space="preserve"> in 1</w:t>
+      </w:r>
+      <w:r>
+        <w:rPr>
+          <w:vertAlign w:val="superscript"/>
+        </w:rPr>
+        <w:t>st</w:t>
+      </w:r>
+      <w:r>
+        <w:t xml:space="preserve"> rank</w:t>
+      </w:r>
+      <w:r>
+        <w:t xml:space="preserve">, which </w:t>
+      </w:r>
+      <w:r>
+        <w:t>is</w:t>
+      </w:r>
+      <w:r>
+        <w:t xml:space="preserve"> not present in Top-5 result</w:t>
+      </w:r>
+      <w:r>
+        <w:t>s</w:t>
+      </w:r>
+      <w:r>
+        <w:t xml:space="preserve"> retrieved by VSM. However, total score is calculated as S</w:t>
+      </w:r>
+      <w:r>
+        <w:rPr>
+          <w:vertAlign w:val="subscript"/>
+        </w:rPr>
+        <w:t>Total</w:t>
+      </w:r>
+      <w:r>
+        <w:t xml:space="preserve"> = (1 - alpha) * S</w:t>
+      </w:r>
+      <w:r>
+        <w:rPr>
+          <w:vertAlign w:val="subscript"/>
+        </w:rPr>
+        <w:t>LS</w:t>
+      </w:r>
+      <w:r>
+        <w:t xml:space="preserve"> + alpha * S</w:t>
+      </w:r>
+      <w:r>
+        <w:rPr>
+          <w:vertAlign w:val="subscript"/>
+        </w:rPr>
+        <w:t>Assoc.</w:t>
+      </w:r>
+      <w:r>
+        <w:t xml:space="preserve"> For example, for the file </w:t>
+      </w:r>
+      <w:r>
+        <w:rPr>
+          <w:i/>
+          <w:iCs/>
+        </w:rPr>
+        <w:t>CompletionEngine.java</w:t>
+      </w:r>
+      <w:r>
+        <w:rPr>
+          <w:i/>
+          <w:iCs/>
+        </w:rPr>
+        <w:t xml:space="preserve"> </w:t>
+      </w:r>
+      <w:r>
+        <w:t>S</w:t>
+      </w:r>
+      <w:r>
+        <w:rPr>
+          <w:vertAlign w:val="subscript"/>
+        </w:rPr>
+        <w:t>Total</w:t>
+      </w:r>
+      <w:r>
+        <w:t xml:space="preserve"> = (1-0.4)*0.67+0.4*1.00 = 0.80</w:t>
+      </w:r>
+      <w:r>
+        <w:t>, while considering alpha = 0.4</w:t>
+      </w:r>
+      <w:r>
+        <w:t>.</w:t>
+      </w:r>
+    </w:p>
+    <w:p>
+      <w:pPr>
+        <w:jc w:val="both"/>
+      </w:pPr>
+      <w:r>
+        <w:t>Review</w:t>
+      </w:r>
+      <w:r>
+        <w:t>er_2-Mi</w:t>
+      </w:r>
+      <w:r>
+        <w:t xml:space="preserve">nor: </w:t>
+      </w:r>
+      <w:r>
+        <w:t>We cho</w:t>
+      </w:r>
+      <w:r>
+        <w:t>o</w:t>
+      </w:r>
+      <w:r>
+        <w:t>se the same four open source project</w:t>
+      </w:r>
+      <w:r>
+        <w:t>s</w:t>
+      </w:r>
+      <w:r>
+        <w:t xml:space="preserve">, which are also evaluated by three state of the art techniques. We include all bug reports from two of datasets (i.e., SWT and ZXing). </w:t>
+      </w:r>
+      <w:r>
+        <w:t xml:space="preserve">We could not collect all source code files for </w:t>
+      </w:r>
+      <w:r>
+        <w:t xml:space="preserve">other two subject systems (i.e., </w:t>
+      </w:r>
+      <w:r>
+        <w:t>Eclipse and AspectJ</w:t>
+      </w:r>
+      <w:r>
+        <w:t>)</w:t>
+      </w:r>
+      <w:r>
+        <w:t>. Therefore,</w:t>
+      </w:r>
+      <w:r>
+        <w:t xml:space="preserve"> we discard</w:t>
+      </w:r>
+      <w:r>
+        <w:t>ed</w:t>
+      </w:r>
+      <w:r>
+        <w:t xml:space="preserve"> all those bug reports, whose associated change source files are not present in the codebase.</w:t>
+      </w:r>
+    </w:p>
+    <w:p>
+      <w:pPr>
+        <w:jc w:val="both"/>
+      </w:pPr>
+      <w:r>
+        <w:t xml:space="preserve">Reviewer_2-Minor: </w:t>
+      </w:r>
+      <w:r>
+        <w:t>Comparison between Baseline VSM and BLuAMIR (for AspectJ, SWT and ZXing) as follows. Note that this is a part of Table 5 where data is shown for Eclipse systems.</w:t>
+      </w:r>
+    </w:p>
+    <w:tbl>
+      <w:tblPr>
+        <w:tblStyle w:val="TableGrid"/>
+        <w:tblW w:w="0" w:type="auto"/>
+        <w:tblInd w:w="108" w:type="dxa"/>
+        <w:tblLook w:val="04A0" w:firstRow="1" w:lastRow="0" w:firstColumn="1" w:lastColumn="0" w:noHBand="0" w:noVBand="1"/>
+      </w:tblPr>
+      <w:tblGrid>
+        <w:gridCol w:w="770"/>
+        <w:gridCol w:w="683"/>
+        <w:gridCol w:w="1346"/>
+        <w:gridCol w:w="1338"/>
+        <w:gridCol w:w="1338"/>
+        <w:gridCol w:w="1338"/>
+        <w:gridCol w:w="1327"/>
+        <w:gridCol w:w="1328"/>
+      </w:tblGrid>
+      <w:tr>
+        <w:tc>
+          <w:tcPr>
+            <w:tcW w:w="661" w:type="dxa"/>
+          </w:tcPr>
+          <w:p>
+            <w:pPr>
+              <w:jc w:val="both"/>
+              <w:rPr>
+                <w:sz w:val="18"/>
+                <w:szCs w:val="18"/>
+              </w:rPr>
+            </w:pPr>
+            <w:r>
+              <w:rPr>
+                <w:sz w:val="18"/>
+                <w:szCs w:val="18"/>
+              </w:rPr>
+              <w:t>System</w:t>
+            </w:r>
+          </w:p>
+          <w:p>
+            <w:pPr>
+              <w:jc w:val="both"/>
+              <w:rPr>
+                <w:sz w:val="18"/>
+                <w:szCs w:val="18"/>
+              </w:rPr>
+            </w:pPr>
+          </w:p>
+        </w:tc>
+        <w:tc>
+          <w:tcPr>
+            <w:tcW w:w="683" w:type="dxa"/>
+            <w:hideMark/>
+          </w:tcPr>
+          <w:p>
+            <w:pPr>
+              <w:jc w:val="both"/>
+              <w:rPr>
+                <w:sz w:val="18"/>
+                <w:szCs w:val="18"/>
+              </w:rPr>
+            </w:pPr>
+            <w:r>
+              <w:rPr>
+                <w:sz w:val="18"/>
+                <w:szCs w:val="18"/>
+              </w:rPr>
+              <w:t>#Bugs</w:t>
+            </w:r>
+          </w:p>
+        </w:tc>
+        <w:tc>
+          <w:tcPr>
+            <w:tcW w:w="1357" w:type="dxa"/>
+            <w:hideMark/>
+          </w:tcPr>
+          <w:p>
+            <w:pPr>
+              <w:jc w:val="center"/>
+              <w:rPr>
+                <w:sz w:val="18"/>
+                <w:szCs w:val="18"/>
+              </w:rPr>
+            </w:pPr>
+            <w:r>
+              <w:rPr>
+                <w:sz w:val="18"/>
+                <w:szCs w:val="18"/>
+              </w:rPr>
+              <w:t>Approach</w:t>
+            </w:r>
+          </w:p>
+        </w:tc>
+        <w:tc>
+          <w:tcPr>
+            <w:tcW w:w="1353" w:type="dxa"/>
+            <w:hideMark/>
+          </w:tcPr>
+          <w:p>
+            <w:pPr>
+              <w:jc w:val="center"/>
+              <w:rPr>
+                <w:sz w:val="18"/>
+                <w:szCs w:val="18"/>
+              </w:rPr>
+            </w:pPr>
+            <w:r>
+              <w:rPr>
+                <w:sz w:val="18"/>
+                <w:szCs w:val="18"/>
+              </w:rPr>
+              <w:t>Hit@1</w:t>
+            </w:r>
+          </w:p>
+        </w:tc>
+        <w:tc>
+          <w:tcPr>
+            <w:tcW w:w="1353" w:type="dxa"/>
+            <w:hideMark/>
+          </w:tcPr>
+          <w:p>
+            <w:pPr>
+              <w:jc w:val="center"/>
+              <w:rPr>
+                <w:sz w:val="18"/>
+                <w:szCs w:val="18"/>
+              </w:rPr>
+            </w:pPr>
+            <w:r>
+              <w:rPr>
+                <w:sz w:val="18"/>
+                <w:szCs w:val="18"/>
+              </w:rPr>
+              <w:t>Hit@5</w:t>
+            </w:r>
+          </w:p>
+        </w:tc>
+        <w:tc>
+          <w:tcPr>
+            <w:tcW w:w="1353" w:type="dxa"/>
+            <w:hideMark/>
+          </w:tcPr>
+          <w:p>
+            <w:pPr>
+              <w:jc w:val="center"/>
+              <w:rPr>
+                <w:sz w:val="18"/>
+                <w:szCs w:val="18"/>
+              </w:rPr>
+            </w:pPr>
+            <w:r>
+              <w:rPr>
+                <w:sz w:val="18"/>
+                <w:szCs w:val="18"/>
+              </w:rPr>
+              <w:t>Hit@10</w:t>
+            </w:r>
+          </w:p>
+        </w:tc>
+        <w:tc>
+          <w:tcPr>
+            <w:tcW w:w="1347" w:type="dxa"/>
+            <w:hideMark/>
+          </w:tcPr>
+          <w:p>
+            <w:pPr>
+              <w:jc w:val="center"/>
+              <w:rPr>
+                <w:sz w:val="18"/>
+                <w:szCs w:val="18"/>
+              </w:rPr>
+            </w:pPr>
+            <w:r>
+              <w:rPr>
+                <w:sz w:val="18"/>
+                <w:szCs w:val="18"/>
+              </w:rPr>
+              <w:t>MRR</w:t>
+            </w:r>
+          </w:p>
+        </w:tc>
+        <w:tc>
+          <w:tcPr>
+            <w:tcW w:w="1348" w:type="dxa"/>
+            <w:hideMark/>
+          </w:tcPr>
+          <w:p>
+            <w:pPr>
+              <w:jc w:val="center"/>
+              <w:rPr>
+                <w:sz w:val="18"/>
+                <w:szCs w:val="18"/>
+              </w:rPr>
+            </w:pPr>
+            <w:r>
+              <w:rPr>
+                <w:sz w:val="18"/>
+                <w:szCs w:val="18"/>
+              </w:rPr>
+              <w:t>MAP</w:t>
+            </w:r>
+          </w:p>
+        </w:tc>
+      </w:tr>
+      <w:tr>
+        <w:trPr>
+          <w:trHeight w:val="105"/>
+        </w:trPr>
+        <w:tc>
+          <w:tcPr>
+            <w:tcW w:w="661" w:type="dxa"/>
+            <w:vMerge w:val="restart"/>
+            <w:hideMark/>
+          </w:tcPr>
+          <w:p>
+            <w:pPr>
+              <w:jc w:val="both"/>
+              <w:rPr>
+                <w:sz w:val="18"/>
+                <w:szCs w:val="18"/>
+              </w:rPr>
+            </w:pPr>
+            <w:r>
+              <w:rPr>
+                <w:sz w:val="18"/>
+                <w:szCs w:val="18"/>
+              </w:rPr>
+              <w:t>AspectJ</w:t>
+            </w:r>
+          </w:p>
+        </w:tc>
+        <w:tc>
+          <w:tcPr>
+            <w:tcW w:w="683" w:type="dxa"/>
+            <w:vMerge w:val="restart"/>
+            <w:hideMark/>
+          </w:tcPr>
+          <w:p>
+            <w:pPr>
+              <w:jc w:val="both"/>
+              <w:rPr>
+                <w:sz w:val="18"/>
+                <w:szCs w:val="18"/>
+              </w:rPr>
+            </w:pPr>
+            <w:r>
+              <w:rPr>
+                <w:sz w:val="18"/>
+                <w:szCs w:val="18"/>
+              </w:rPr>
+              <w:t>244</w:t>
+            </w:r>
+          </w:p>
+        </w:tc>
+        <w:tc>
+          <w:tcPr>
+            <w:tcW w:w="1357" w:type="dxa"/>
+            <w:hideMark/>
+          </w:tcPr>
+          <w:p>
+            <w:pPr>
+              <w:jc w:val="center"/>
+              <w:rPr>
+                <w:sz w:val="18"/>
+                <w:szCs w:val="18"/>
+              </w:rPr>
+            </w:pPr>
+            <w:r>
+              <w:rPr>
+                <w:sz w:val="18"/>
+                <w:szCs w:val="18"/>
+              </w:rPr>
+              <w:t>VSM</w:t>
+            </w:r>
+          </w:p>
+        </w:tc>
+        <w:tc>
+          <w:tcPr>
+            <w:tcW w:w="1353" w:type="dxa"/>
+            <w:hideMark/>
+          </w:tcPr>
+          <w:p>
+            <w:pPr>
+              <w:jc w:val="center"/>
+              <w:rPr>
+                <w:sz w:val="18"/>
+                <w:szCs w:val="18"/>
+              </w:rPr>
+            </w:pPr>
+            <w:r>
+              <w:rPr>
+                <w:sz w:val="18"/>
+                <w:szCs w:val="18"/>
+              </w:rPr>
+              <w:t>29.10%</w:t>
+            </w:r>
+          </w:p>
+        </w:tc>
+        <w:tc>
+          <w:tcPr>
+            <w:tcW w:w="1353" w:type="dxa"/>
+            <w:hideMark/>
+          </w:tcPr>
+          <w:p>
+            <w:pPr>
+              <w:jc w:val="center"/>
+              <w:rPr>
+                <w:sz w:val="18"/>
+                <w:szCs w:val="18"/>
+              </w:rPr>
+            </w:pPr>
+            <w:r>
+              <w:rPr>
+                <w:sz w:val="18"/>
+                <w:szCs w:val="18"/>
+              </w:rPr>
+              <w:t>52.45%</w:t>
+            </w:r>
+          </w:p>
+        </w:tc>
+        <w:tc>
+          <w:tcPr>
+            <w:tcW w:w="1353" w:type="dxa"/>
+            <w:hideMark/>
+          </w:tcPr>
+          <w:p>
+            <w:pPr>
+              <w:jc w:val="center"/>
+              <w:rPr>
+                <w:sz w:val="18"/>
+                <w:szCs w:val="18"/>
+              </w:rPr>
+            </w:pPr>
+            <w:r>
+              <w:rPr>
+                <w:sz w:val="18"/>
+                <w:szCs w:val="18"/>
+              </w:rPr>
+              <w:t>61.06%</w:t>
+            </w:r>
+          </w:p>
+        </w:tc>
+        <w:tc>
+          <w:tcPr>
+            <w:tcW w:w="1347" w:type="dxa"/>
+            <w:hideMark/>
+          </w:tcPr>
+          <w:p>
+            <w:pPr>
+              <w:jc w:val="center"/>
+              <w:rPr>
+                <w:sz w:val="18"/>
+                <w:szCs w:val="18"/>
+              </w:rPr>
+            </w:pPr>
+            <w:r>
+              <w:rPr>
+                <w:sz w:val="18"/>
+                <w:szCs w:val="18"/>
+              </w:rPr>
+              <w:t>0.38</w:t>
+            </w:r>
+          </w:p>
+        </w:tc>
+        <w:tc>
+          <w:tcPr>
+            <w:tcW w:w="1348" w:type="dxa"/>
+            <w:hideMark/>
+          </w:tcPr>
+          <w:p>
+            <w:pPr>
+              <w:jc w:val="center"/>
+              <w:rPr>
+                <w:sz w:val="18"/>
+                <w:szCs w:val="18"/>
+              </w:rPr>
+            </w:pPr>
+            <w:r>
+              <w:rPr>
+                <w:sz w:val="18"/>
+                <w:szCs w:val="18"/>
+              </w:rPr>
+              <w:t>0.22</w:t>
+            </w:r>
+          </w:p>
+        </w:tc>
+      </w:tr>
+      <w:tr>
+        <w:trPr>
+          <w:trHeight w:val="105"/>
+        </w:trPr>
+        <w:tc>
+          <w:tcPr>
+            <w:tcW w:w="661" w:type="dxa"/>
+            <w:vMerge/>
+            <w:hideMark/>
+          </w:tcPr>
+          <w:p>
+            <w:pPr>
+              <w:rPr>
+                <w:sz w:val="18"/>
+                <w:szCs w:val="18"/>
+              </w:rPr>
+            </w:pPr>
+          </w:p>
+        </w:tc>
+        <w:tc>
+          <w:tcPr>
+            <w:tcW w:w="0" w:type="auto"/>
+            <w:vMerge/>
+            <w:hideMark/>
+          </w:tcPr>
+          <w:p>
+            <w:pPr>
+              <w:rPr>
+                <w:sz w:val="18"/>
+                <w:szCs w:val="18"/>
+              </w:rPr>
+            </w:pPr>
+          </w:p>
+        </w:tc>
+        <w:tc>
+          <w:tcPr>
+            <w:tcW w:w="1357" w:type="dxa"/>
+            <w:hideMark/>
+          </w:tcPr>
+          <w:p>
+            <w:pPr>
+              <w:jc w:val="center"/>
+              <w:rPr>
+                <w:sz w:val="18"/>
+                <w:szCs w:val="18"/>
+              </w:rPr>
+            </w:pPr>
+            <w:r>
+              <w:rPr>
+                <w:sz w:val="18"/>
+                <w:szCs w:val="18"/>
+              </w:rPr>
+              <w:t>BLuAMIR</w:t>
+            </w:r>
+          </w:p>
+        </w:tc>
+        <w:tc>
+          <w:tcPr>
+            <w:tcW w:w="1353" w:type="dxa"/>
+            <w:hideMark/>
+          </w:tcPr>
+          <w:p>
+            <w:pPr>
+              <w:jc w:val="center"/>
+              <w:rPr>
+                <w:b/>
+                <w:bCs/>
+                <w:sz w:val="18"/>
+                <w:szCs w:val="18"/>
+              </w:rPr>
+            </w:pPr>
+            <w:r>
+              <w:rPr>
+                <w:b/>
+                <w:bCs/>
+                <w:sz w:val="18"/>
+                <w:szCs w:val="18"/>
+              </w:rPr>
+              <w:t>33.20%</w:t>
+            </w:r>
+          </w:p>
+        </w:tc>
+        <w:tc>
+          <w:tcPr>
+            <w:tcW w:w="1353" w:type="dxa"/>
+            <w:hideMark/>
+          </w:tcPr>
+          <w:p>
+            <w:pPr>
+              <w:jc w:val="center"/>
+              <w:rPr>
+                <w:b/>
+                <w:bCs/>
+                <w:sz w:val="18"/>
+                <w:szCs w:val="18"/>
+              </w:rPr>
+            </w:pPr>
+            <w:r>
+              <w:rPr>
+                <w:b/>
+                <w:bCs/>
+                <w:sz w:val="18"/>
+                <w:szCs w:val="18"/>
+              </w:rPr>
+              <w:t>54.92%</w:t>
+            </w:r>
+          </w:p>
+        </w:tc>
+        <w:tc>
+          <w:tcPr>
+            <w:tcW w:w="1353" w:type="dxa"/>
+            <w:hideMark/>
+          </w:tcPr>
+          <w:p>
+            <w:pPr>
+              <w:jc w:val="center"/>
+              <w:rPr>
+                <w:b/>
+                <w:bCs/>
+                <w:sz w:val="18"/>
+                <w:szCs w:val="18"/>
+              </w:rPr>
+            </w:pPr>
+            <w:r>
+              <w:rPr>
+                <w:b/>
+                <w:bCs/>
+                <w:sz w:val="18"/>
+                <w:szCs w:val="18"/>
+              </w:rPr>
+              <w:t>66.39%</w:t>
+            </w:r>
+          </w:p>
+        </w:tc>
+        <w:tc>
+          <w:tcPr>
+            <w:tcW w:w="1347" w:type="dxa"/>
+            <w:hideMark/>
+          </w:tcPr>
+          <w:p>
+            <w:pPr>
+              <w:jc w:val="center"/>
+              <w:rPr>
+                <w:b/>
+                <w:bCs/>
+                <w:sz w:val="18"/>
+                <w:szCs w:val="18"/>
+              </w:rPr>
+            </w:pPr>
+            <w:r>
+              <w:rPr>
+                <w:b/>
+                <w:bCs/>
+                <w:sz w:val="18"/>
+                <w:szCs w:val="18"/>
+              </w:rPr>
+              <w:t>0.43</w:t>
+            </w:r>
+          </w:p>
+        </w:tc>
+        <w:tc>
+          <w:tcPr>
+            <w:tcW w:w="1348" w:type="dxa"/>
+            <w:hideMark/>
+          </w:tcPr>
+          <w:p>
+            <w:pPr>
+              <w:jc w:val="center"/>
+              <w:rPr>
+                <w:b/>
+                <w:bCs/>
+                <w:sz w:val="18"/>
+                <w:szCs w:val="18"/>
+              </w:rPr>
+            </w:pPr>
+            <w:r>
+              <w:rPr>
+                <w:b/>
+                <w:bCs/>
+                <w:sz w:val="18"/>
+                <w:szCs w:val="18"/>
+              </w:rPr>
+              <w:t>0.23</w:t>
+            </w:r>
+          </w:p>
+        </w:tc>
+      </w:tr>
+      <w:tr>
+        <w:trPr>
+          <w:trHeight w:val="86"/>
+        </w:trPr>
+        <w:tc>
+          <w:tcPr>
+            <w:tcW w:w="661" w:type="dxa"/>
+            <w:vMerge w:val="restart"/>
+            <w:hideMark/>
+          </w:tcPr>
+          <w:p>
+            <w:pPr>
+              <w:jc w:val="both"/>
+              <w:rPr>
+                <w:sz w:val="18"/>
+                <w:szCs w:val="18"/>
+              </w:rPr>
+            </w:pPr>
+            <w:r>
+              <w:rPr>
+                <w:sz w:val="18"/>
+                <w:szCs w:val="18"/>
+              </w:rPr>
+              <w:t>SWT</w:t>
+            </w:r>
+          </w:p>
+        </w:tc>
+        <w:tc>
+          <w:tcPr>
+            <w:tcW w:w="683" w:type="dxa"/>
+            <w:vMerge w:val="restart"/>
+            <w:hideMark/>
+          </w:tcPr>
+          <w:p>
+            <w:pPr>
+              <w:jc w:val="both"/>
+              <w:rPr>
+                <w:sz w:val="18"/>
+                <w:szCs w:val="18"/>
+              </w:rPr>
+            </w:pPr>
+            <w:r>
+              <w:rPr>
+                <w:sz w:val="18"/>
+                <w:szCs w:val="18"/>
+              </w:rPr>
+              <w:t>98</w:t>
+            </w:r>
+          </w:p>
+        </w:tc>
+        <w:tc>
+          <w:tcPr>
+            <w:tcW w:w="1357" w:type="dxa"/>
+            <w:hideMark/>
+          </w:tcPr>
+          <w:p>
+            <w:pPr>
+              <w:jc w:val="center"/>
+              <w:rPr>
+                <w:sz w:val="18"/>
+                <w:szCs w:val="18"/>
+              </w:rPr>
+            </w:pPr>
+            <w:r>
+              <w:rPr>
+                <w:sz w:val="18"/>
+                <w:szCs w:val="18"/>
+              </w:rPr>
+              <w:t>VSM</w:t>
+            </w:r>
+          </w:p>
+        </w:tc>
+        <w:tc>
+          <w:tcPr>
+            <w:tcW w:w="1353" w:type="dxa"/>
+            <w:hideMark/>
+          </w:tcPr>
+          <w:p>
+            <w:pPr>
+              <w:jc w:val="center"/>
+              <w:rPr>
+                <w:sz w:val="18"/>
+                <w:szCs w:val="18"/>
+              </w:rPr>
+            </w:pPr>
+            <w:r>
+              <w:rPr>
+                <w:sz w:val="18"/>
+                <w:szCs w:val="18"/>
+              </w:rPr>
+              <w:t>42.71%</w:t>
+            </w:r>
+          </w:p>
+        </w:tc>
+        <w:tc>
+          <w:tcPr>
+            <w:tcW w:w="1353" w:type="dxa"/>
+            <w:hideMark/>
+          </w:tcPr>
+          <w:p>
+            <w:pPr>
+              <w:jc w:val="center"/>
+              <w:rPr>
+                <w:sz w:val="18"/>
+                <w:szCs w:val="18"/>
+              </w:rPr>
+            </w:pPr>
+            <w:r>
+              <w:rPr>
+                <w:sz w:val="18"/>
+                <w:szCs w:val="18"/>
+              </w:rPr>
+              <w:t>73.96%</w:t>
+            </w:r>
+          </w:p>
+        </w:tc>
+        <w:tc>
+          <w:tcPr>
+            <w:tcW w:w="1353" w:type="dxa"/>
+            <w:hideMark/>
+          </w:tcPr>
+          <w:p>
+            <w:pPr>
+              <w:jc w:val="center"/>
+              <w:rPr>
+                <w:sz w:val="18"/>
+                <w:szCs w:val="18"/>
+              </w:rPr>
+            </w:pPr>
+            <w:r>
+              <w:rPr>
+                <w:sz w:val="18"/>
+                <w:szCs w:val="18"/>
+              </w:rPr>
+              <w:t>86.46%</w:t>
+            </w:r>
+          </w:p>
+        </w:tc>
+        <w:tc>
+          <w:tcPr>
+            <w:tcW w:w="1347" w:type="dxa"/>
+            <w:hideMark/>
+          </w:tcPr>
+          <w:p>
+            <w:pPr>
+              <w:jc w:val="center"/>
+              <w:rPr>
+                <w:sz w:val="18"/>
+                <w:szCs w:val="18"/>
+              </w:rPr>
+            </w:pPr>
+            <w:r>
+              <w:rPr>
+                <w:sz w:val="18"/>
+                <w:szCs w:val="18"/>
+              </w:rPr>
+              <w:t>0.57</w:t>
+            </w:r>
+          </w:p>
+        </w:tc>
+        <w:tc>
+          <w:tcPr>
+            <w:tcW w:w="1348" w:type="dxa"/>
+            <w:hideMark/>
+          </w:tcPr>
+          <w:p>
+            <w:pPr>
+              <w:jc w:val="center"/>
+              <w:rPr>
+                <w:sz w:val="18"/>
+                <w:szCs w:val="18"/>
+              </w:rPr>
+            </w:pPr>
+            <w:r>
+              <w:rPr>
+                <w:sz w:val="18"/>
+                <w:szCs w:val="18"/>
+              </w:rPr>
+              <w:t>0.49</w:t>
+            </w:r>
+          </w:p>
+        </w:tc>
+      </w:tr>
+      <w:tr>
+        <w:trPr>
+          <w:trHeight w:val="86"/>
+        </w:trPr>
+        <w:tc>
+          <w:tcPr>
+            <w:tcW w:w="661" w:type="dxa"/>
+            <w:vMerge/>
+            <w:hideMark/>
+          </w:tcPr>
+          <w:p>
+            <w:pPr>
+              <w:rPr>
+                <w:sz w:val="18"/>
+                <w:szCs w:val="18"/>
+              </w:rPr>
+            </w:pPr>
+          </w:p>
+        </w:tc>
+        <w:tc>
+          <w:tcPr>
+            <w:tcW w:w="0" w:type="auto"/>
+            <w:vMerge/>
+            <w:hideMark/>
+          </w:tcPr>
+          <w:p>
+            <w:pPr>
+              <w:rPr>
+                <w:sz w:val="18"/>
+                <w:szCs w:val="18"/>
+              </w:rPr>
+            </w:pPr>
+          </w:p>
+        </w:tc>
+        <w:tc>
+          <w:tcPr>
+            <w:tcW w:w="1357" w:type="dxa"/>
+            <w:hideMark/>
+          </w:tcPr>
+          <w:p>
+            <w:pPr>
+              <w:jc w:val="center"/>
+              <w:rPr>
+                <w:sz w:val="18"/>
+                <w:szCs w:val="18"/>
+              </w:rPr>
+            </w:pPr>
+            <w:r>
+              <w:rPr>
+                <w:sz w:val="18"/>
+                <w:szCs w:val="18"/>
+              </w:rPr>
+              <w:t>BLuAMIR</w:t>
+            </w:r>
+          </w:p>
+        </w:tc>
+        <w:tc>
+          <w:tcPr>
+            <w:tcW w:w="1353" w:type="dxa"/>
+            <w:hideMark/>
+          </w:tcPr>
+          <w:p>
+            <w:pPr>
+              <w:jc w:val="center"/>
+              <w:rPr>
+                <w:b/>
+                <w:bCs/>
+                <w:sz w:val="18"/>
+                <w:szCs w:val="18"/>
+              </w:rPr>
+            </w:pPr>
+            <w:r>
+              <w:rPr>
+                <w:b/>
+                <w:bCs/>
+                <w:sz w:val="18"/>
+                <w:szCs w:val="18"/>
+              </w:rPr>
+              <w:t>45.93%</w:t>
+            </w:r>
+          </w:p>
+        </w:tc>
+        <w:tc>
+          <w:tcPr>
+            <w:tcW w:w="1353" w:type="dxa"/>
+            <w:hideMark/>
+          </w:tcPr>
+          <w:p>
+            <w:pPr>
+              <w:jc w:val="center"/>
+              <w:rPr>
+                <w:b/>
+                <w:bCs/>
+                <w:sz w:val="18"/>
+                <w:szCs w:val="18"/>
+              </w:rPr>
+            </w:pPr>
+            <w:r>
+              <w:rPr>
+                <w:b/>
+                <w:bCs/>
+                <w:sz w:val="18"/>
+                <w:szCs w:val="18"/>
+              </w:rPr>
+              <w:t>75.00%</w:t>
+            </w:r>
+          </w:p>
+        </w:tc>
+        <w:tc>
+          <w:tcPr>
+            <w:tcW w:w="1353" w:type="dxa"/>
+            <w:hideMark/>
+          </w:tcPr>
+          <w:p>
+            <w:pPr>
+              <w:jc w:val="center"/>
+              <w:rPr>
+                <w:sz w:val="18"/>
+                <w:szCs w:val="18"/>
+              </w:rPr>
+            </w:pPr>
+            <w:r>
+              <w:rPr>
+                <w:sz w:val="18"/>
+                <w:szCs w:val="18"/>
+              </w:rPr>
+              <w:t>82.29%</w:t>
+            </w:r>
+          </w:p>
+        </w:tc>
+        <w:tc>
+          <w:tcPr>
+            <w:tcW w:w="1347" w:type="dxa"/>
+            <w:hideMark/>
+          </w:tcPr>
+          <w:p>
+            <w:pPr>
+              <w:jc w:val="center"/>
+              <w:rPr>
+                <w:b/>
+                <w:bCs/>
+                <w:sz w:val="18"/>
+                <w:szCs w:val="18"/>
+              </w:rPr>
+            </w:pPr>
+            <w:r>
+              <w:rPr>
+                <w:b/>
+                <w:bCs/>
+                <w:sz w:val="18"/>
+                <w:szCs w:val="18"/>
+              </w:rPr>
+              <w:t>0.58</w:t>
+            </w:r>
+          </w:p>
+        </w:tc>
+        <w:tc>
+          <w:tcPr>
+            <w:tcW w:w="1348" w:type="dxa"/>
+            <w:hideMark/>
+          </w:tcPr>
+          <w:p>
+            <w:pPr>
+              <w:jc w:val="center"/>
+              <w:rPr>
+                <w:b/>
+                <w:bCs/>
+                <w:sz w:val="18"/>
+                <w:szCs w:val="18"/>
+              </w:rPr>
+            </w:pPr>
+            <w:r>
+              <w:rPr>
+                <w:b/>
+                <w:bCs/>
+                <w:sz w:val="18"/>
+                <w:szCs w:val="18"/>
+              </w:rPr>
+              <w:t>0.50</w:t>
+            </w:r>
+          </w:p>
+        </w:tc>
+      </w:tr>
+      <w:tr>
+        <w:trPr>
+          <w:trHeight w:val="86"/>
+        </w:trPr>
+        <w:tc>
+          <w:tcPr>
+            <w:tcW w:w="661" w:type="dxa"/>
+            <w:vMerge w:val="restart"/>
+            <w:hideMark/>
+          </w:tcPr>
+          <w:p>
+            <w:pPr>
+              <w:jc w:val="both"/>
+              <w:rPr>
+                <w:sz w:val="18"/>
+                <w:szCs w:val="18"/>
+              </w:rPr>
+            </w:pPr>
+            <w:r>
+              <w:rPr>
+                <w:sz w:val="18"/>
+                <w:szCs w:val="18"/>
+              </w:rPr>
+              <w:lastRenderedPageBreak/>
+              <w:t>ZXing</w:t>
+            </w:r>
+          </w:p>
+        </w:tc>
+        <w:tc>
+          <w:tcPr>
+            <w:tcW w:w="683" w:type="dxa"/>
+            <w:vMerge w:val="restart"/>
+            <w:hideMark/>
+          </w:tcPr>
+          <w:p>
+            <w:pPr>
+              <w:jc w:val="both"/>
+              <w:rPr>
+                <w:sz w:val="18"/>
+                <w:szCs w:val="18"/>
+              </w:rPr>
+            </w:pPr>
+            <w:r>
+              <w:rPr>
+                <w:sz w:val="18"/>
+                <w:szCs w:val="18"/>
+              </w:rPr>
+              <w:t>20</w:t>
+            </w:r>
+          </w:p>
+        </w:tc>
+        <w:tc>
+          <w:tcPr>
+            <w:tcW w:w="1357" w:type="dxa"/>
+            <w:hideMark/>
+          </w:tcPr>
+          <w:p>
+            <w:pPr>
+              <w:jc w:val="center"/>
+              <w:rPr>
+                <w:sz w:val="18"/>
+                <w:szCs w:val="18"/>
+              </w:rPr>
+            </w:pPr>
+            <w:r>
+              <w:rPr>
+                <w:sz w:val="18"/>
+                <w:szCs w:val="18"/>
+              </w:rPr>
+              <w:t>VSM</w:t>
+            </w:r>
+          </w:p>
+        </w:tc>
+        <w:tc>
+          <w:tcPr>
+            <w:tcW w:w="1353" w:type="dxa"/>
+            <w:hideMark/>
+          </w:tcPr>
+          <w:p>
+            <w:pPr>
+              <w:jc w:val="center"/>
+              <w:rPr>
+                <w:sz w:val="18"/>
+                <w:szCs w:val="18"/>
+              </w:rPr>
+            </w:pPr>
+            <w:r>
+              <w:rPr>
+                <w:sz w:val="18"/>
+                <w:szCs w:val="18"/>
+              </w:rPr>
+              <w:t>55.00%</w:t>
+            </w:r>
+          </w:p>
+        </w:tc>
+        <w:tc>
+          <w:tcPr>
+            <w:tcW w:w="1353" w:type="dxa"/>
+            <w:hideMark/>
+          </w:tcPr>
+          <w:p>
+            <w:pPr>
+              <w:jc w:val="center"/>
+              <w:rPr>
+                <w:sz w:val="18"/>
+                <w:szCs w:val="18"/>
+              </w:rPr>
+            </w:pPr>
+            <w:r>
+              <w:rPr>
+                <w:sz w:val="18"/>
+                <w:szCs w:val="18"/>
+              </w:rPr>
+              <w:t>75.00%</w:t>
+            </w:r>
+          </w:p>
+        </w:tc>
+        <w:tc>
+          <w:tcPr>
+            <w:tcW w:w="1353" w:type="dxa"/>
+            <w:hideMark/>
+          </w:tcPr>
+          <w:p>
+            <w:pPr>
+              <w:jc w:val="center"/>
+              <w:rPr>
+                <w:sz w:val="18"/>
+                <w:szCs w:val="18"/>
+              </w:rPr>
+            </w:pPr>
+            <w:r>
+              <w:rPr>
+                <w:sz w:val="18"/>
+                <w:szCs w:val="18"/>
+              </w:rPr>
+              <w:t>80.00%</w:t>
+            </w:r>
+          </w:p>
+        </w:tc>
+        <w:tc>
+          <w:tcPr>
+            <w:tcW w:w="1347" w:type="dxa"/>
+            <w:hideMark/>
+          </w:tcPr>
+          <w:p>
+            <w:pPr>
+              <w:jc w:val="center"/>
+              <w:rPr>
+                <w:sz w:val="18"/>
+                <w:szCs w:val="18"/>
+              </w:rPr>
+            </w:pPr>
+            <w:r>
+              <w:rPr>
+                <w:sz w:val="18"/>
+                <w:szCs w:val="18"/>
+              </w:rPr>
+              <w:t>0.65</w:t>
+            </w:r>
+          </w:p>
+        </w:tc>
+        <w:tc>
+          <w:tcPr>
+            <w:tcW w:w="1348" w:type="dxa"/>
+            <w:hideMark/>
+          </w:tcPr>
+          <w:p>
+            <w:pPr>
+              <w:jc w:val="center"/>
+              <w:rPr>
+                <w:sz w:val="18"/>
+                <w:szCs w:val="18"/>
+              </w:rPr>
+            </w:pPr>
+            <w:r>
+              <w:rPr>
+                <w:sz w:val="18"/>
+                <w:szCs w:val="18"/>
+              </w:rPr>
+              <w:t>0.56</w:t>
+            </w:r>
+          </w:p>
+        </w:tc>
+      </w:tr>
+      <w:tr>
+        <w:trPr>
+          <w:trHeight w:val="86"/>
+        </w:trPr>
+        <w:tc>
+          <w:tcPr>
+            <w:tcW w:w="661" w:type="dxa"/>
+            <w:vMerge/>
+            <w:hideMark/>
+          </w:tcPr>
+          <w:p>
+            <w:pPr>
+              <w:rPr>
+                <w:sz w:val="18"/>
+                <w:szCs w:val="18"/>
+              </w:rPr>
+            </w:pPr>
+          </w:p>
+        </w:tc>
+        <w:tc>
+          <w:tcPr>
+            <w:tcW w:w="0" w:type="auto"/>
+            <w:vMerge/>
+            <w:hideMark/>
+          </w:tcPr>
+          <w:p>
+            <w:pPr>
+              <w:rPr>
+                <w:sz w:val="18"/>
+                <w:szCs w:val="18"/>
+              </w:rPr>
+            </w:pPr>
+          </w:p>
+        </w:tc>
+        <w:tc>
+          <w:tcPr>
+            <w:tcW w:w="1357" w:type="dxa"/>
+            <w:hideMark/>
+          </w:tcPr>
+          <w:p>
+            <w:pPr>
+              <w:jc w:val="center"/>
+              <w:rPr>
+                <w:sz w:val="18"/>
+                <w:szCs w:val="18"/>
+              </w:rPr>
+            </w:pPr>
+            <w:r>
+              <w:rPr>
+                <w:sz w:val="18"/>
+                <w:szCs w:val="18"/>
+              </w:rPr>
+              <w:t>BLuAMIR</w:t>
+            </w:r>
+          </w:p>
+        </w:tc>
+        <w:tc>
+          <w:tcPr>
+            <w:tcW w:w="1353" w:type="dxa"/>
+            <w:hideMark/>
+          </w:tcPr>
+          <w:p>
+            <w:pPr>
+              <w:jc w:val="center"/>
+              <w:rPr>
+                <w:sz w:val="18"/>
+                <w:szCs w:val="18"/>
+              </w:rPr>
+            </w:pPr>
+            <w:r>
+              <w:rPr>
+                <w:sz w:val="18"/>
+                <w:szCs w:val="18"/>
+              </w:rPr>
+              <w:t>55.00%</w:t>
+            </w:r>
+          </w:p>
+        </w:tc>
+        <w:tc>
+          <w:tcPr>
+            <w:tcW w:w="1353" w:type="dxa"/>
+            <w:hideMark/>
+          </w:tcPr>
+          <w:p>
+            <w:pPr>
+              <w:jc w:val="center"/>
+              <w:rPr>
+                <w:b/>
+                <w:bCs/>
+                <w:sz w:val="18"/>
+                <w:szCs w:val="18"/>
+              </w:rPr>
+            </w:pPr>
+            <w:r>
+              <w:rPr>
+                <w:b/>
+                <w:bCs/>
+                <w:sz w:val="18"/>
+                <w:szCs w:val="18"/>
+              </w:rPr>
+              <w:t>80.00%</w:t>
+            </w:r>
+          </w:p>
+        </w:tc>
+        <w:tc>
+          <w:tcPr>
+            <w:tcW w:w="1353" w:type="dxa"/>
+            <w:hideMark/>
+          </w:tcPr>
+          <w:p>
+            <w:pPr>
+              <w:jc w:val="center"/>
+              <w:rPr>
+                <w:b/>
+                <w:bCs/>
+                <w:sz w:val="18"/>
+                <w:szCs w:val="18"/>
+              </w:rPr>
+            </w:pPr>
+            <w:r>
+              <w:rPr>
+                <w:b/>
+                <w:bCs/>
+                <w:sz w:val="18"/>
+                <w:szCs w:val="18"/>
+              </w:rPr>
+              <w:t>85.00%</w:t>
+            </w:r>
+          </w:p>
+        </w:tc>
+        <w:tc>
+          <w:tcPr>
+            <w:tcW w:w="1347" w:type="dxa"/>
+            <w:hideMark/>
+          </w:tcPr>
+          <w:p>
+            <w:pPr>
+              <w:jc w:val="center"/>
+              <w:rPr>
+                <w:b/>
+                <w:bCs/>
+                <w:sz w:val="18"/>
+                <w:szCs w:val="18"/>
+              </w:rPr>
+            </w:pPr>
+            <w:r>
+              <w:rPr>
+                <w:b/>
+                <w:bCs/>
+                <w:sz w:val="18"/>
+                <w:szCs w:val="18"/>
+              </w:rPr>
+              <w:t>0.67</w:t>
+            </w:r>
+          </w:p>
+        </w:tc>
+        <w:tc>
+          <w:tcPr>
+            <w:tcW w:w="1348" w:type="dxa"/>
+            <w:hideMark/>
+          </w:tcPr>
+          <w:p>
+            <w:pPr>
+              <w:jc w:val="center"/>
+              <w:rPr>
+                <w:b/>
+                <w:bCs/>
+                <w:sz w:val="18"/>
+                <w:szCs w:val="18"/>
+              </w:rPr>
+            </w:pPr>
+            <w:r>
+              <w:rPr>
+                <w:b/>
+                <w:bCs/>
+                <w:sz w:val="18"/>
+                <w:szCs w:val="18"/>
+              </w:rPr>
+              <w:t>0.62</w:t>
+            </w:r>
+          </w:p>
+        </w:tc>
+      </w:tr>
+    </w:tbl>
+    <w:p>
+      <w:pPr>
+        <w:jc w:val="both"/>
+      </w:pPr>
+      <w:r>
+        <w:t xml:space="preserve">According this table, most of the cases (13 out of 15) shown in bold, BLuAMIR outperforms baseline VSM, </w:t>
+      </w:r>
+      <w:r>
+        <w:t>in one case</w:t>
+      </w:r>
+      <w:r>
+        <w:t xml:space="preserve"> it is preserved and only one case it is worsen. However, for Eclipse (i.e., Table 5) BLuAMIR improves for all 5 cases. So, these results provide a clear picture of better performance by BLuAMIR than baseline VSM.</w:t>
+      </w:r>
+    </w:p>
+    <w:p>
+      <w:pPr>
+        <w:spacing w:after="0" w:line="240" w:lineRule="auto"/>
+        <w:jc w:val="both"/>
+      </w:pPr>
+      <w:r>
+        <w:t xml:space="preserve">Reviewer_2-Major: In page 6 (Table 5), the improvements is calculated as </w:t>
+      </w:r>
+    </w:p>
+    <w:p>
+      <w:pPr>
+        <w:spacing w:after="0" w:line="240" w:lineRule="auto"/>
+        <w:jc w:val="both"/>
+      </w:pPr>
+      <w:r>
+        <w:t>Increase=((New_number - Original_number)/Original_number)*100.</w:t>
+      </w:r>
+    </w:p>
+    <w:p>
+      <w:pPr>
+        <w:spacing w:after="0" w:line="240" w:lineRule="auto"/>
+        <w:jc w:val="both"/>
+      </w:pPr>
+      <w:r>
+        <w:t>So, for Hit@ it is = ((27.45-23.09)/23.09 )*100=19%</w:t>
+      </w:r>
+      <w:r>
+        <w:t>. Thus, BLuAMIR shows 19% higher (i.e., improvement) in Hit@1 than baseline VSM.</w:t>
+      </w:r>
+    </w:p>
+    <w:p>
+      <w:pPr>
+        <w:spacing w:after="0" w:line="240" w:lineRule="auto"/>
+        <w:jc w:val="both"/>
+      </w:pPr>
+    </w:p>
+    <w:p>
+      <w:pPr>
+        <w:spacing w:after="0" w:line="240" w:lineRule="auto"/>
+        <w:jc w:val="both"/>
+      </w:pPr>
+      <w:r>
+        <w:t xml:space="preserve">Reviewer_2-Major: </w:t>
+      </w:r>
+      <w:r>
+        <w:t>Regarding Table 8</w:t>
+      </w:r>
+      <w:r>
+        <w:t>,</w:t>
+      </w:r>
+      <w:r>
+        <w:t xml:space="preserve"> we missed to compare the result rank improvement with BLuIR, but will do it in the paper if it is accepted. However, this are the results for BLuiR: </w:t>
+      </w:r>
       <w:bookmarkStart w:id="0" w:name="_GoBack"/>
       <w:bookmarkEnd w:id="0"/>
+    </w:p>
+    <w:p>
+      <w:pPr>
+        <w:spacing w:after="0" w:line="240" w:lineRule="auto"/>
+        <w:jc w:val="both"/>
+      </w:pPr>
+    </w:p>
+    <w:p>
+      <w:pPr>
+        <w:spacing w:after="0" w:line="240" w:lineRule="auto"/>
+        <w:jc w:val="both"/>
+      </w:pPr>
+      <w:r>
+        <w:t>Reviewer_2-Major: We missed to mention these exceptions that in Figure 7, Zxing shows decrement in MRR performance but in Figure 8 shows increment in MAP performance. On the other hand,</w:t>
+      </w:r>
+      <w:r>
+        <w:t xml:space="preserve"> in Figure 8</w:t>
+      </w:r>
+      <w:r>
+        <w:t xml:space="preserve"> </w:t>
+      </w:r>
+      <w:r>
+        <w:t>AspectJ shows decrement in MAP performance</w:t>
+      </w:r>
+      <w:r>
+        <w:t xml:space="preserve"> but in Figure 8</w:t>
+      </w:r>
+      <w:r>
+        <w:t xml:space="preserve"> shows</w:t>
+      </w:r>
+      <w:r>
+        <w:t xml:space="preserve"> </w:t>
+      </w:r>
+      <w:r>
+        <w:t xml:space="preserve"> increment in MAR performance.</w:t>
+      </w:r>
+    </w:p>
+    <w:p>
+      <w:pPr>
+        <w:spacing w:after="0" w:line="240" w:lineRule="auto"/>
+        <w:jc w:val="both"/>
+      </w:pPr>
+    </w:p>
+    <w:p>
+      <w:pPr>
+        <w:spacing w:after="0" w:line="240" w:lineRule="auto"/>
+        <w:jc w:val="both"/>
+      </w:pPr>
+    </w:p>
+    <w:p>
+      <w:pPr>
+        <w:jc w:val="both"/>
+      </w:pPr>
+    </w:p>
+    <w:p>
+      <w:pPr>
+        <w:jc w:val="both"/>
+      </w:pPr>
+    </w:p>
+    <w:p>
+      <w:pPr>
+        <w:jc w:val="both"/>
+      </w:pPr>
+      <w:r>
+        <w:t xml:space="preserve"> </w:t>
+      </w:r>
     </w:p>
     <w:p>
       <w:pPr>
@@ -374,6 +2111,302 @@
       <w:u w:val="single"/>
     </w:rPr>
   </w:style>
+  <w:style w:type="table" w:styleId="TableGrid">
+    <w:name w:val="Table Grid"/>
+    <w:basedOn w:val="TableNormal"/>
+    <w:uiPriority w:val="39"/>
+    <w:rsid w:val="005C0185"/>
+    <w:pPr>
+      <w:spacing w:after="0" w:line="240" w:lineRule="auto"/>
+    </w:pPr>
+    <w:tblPr>
+      <w:tblBorders>
+        <w:top w:val="single" w:sz="4" w:space="0" w:color="auto"/>
+        <w:left w:val="single" w:sz="4" w:space="0" w:color="auto"/>
+        <w:bottom w:val="single" w:sz="4" w:space="0" w:color="auto"/>
+        <w:right w:val="single" w:sz="4" w:space="0" w:color="auto"/>
+        <w:insideH w:val="single" w:sz="4" w:space="0" w:color="auto"/>
+        <w:insideV w:val="single" w:sz="4" w:space="0" w:color="auto"/>
+      </w:tblBorders>
+    </w:tblPr>
+  </w:style>
+  <w:style w:type="table" w:styleId="LightShading-Accent1">
+    <w:name w:val="Light Shading Accent 1"/>
+    <w:basedOn w:val="TableNormal"/>
+    <w:uiPriority w:val="60"/>
+    <w:rsid w:val="005C0185"/>
+    <w:pPr>
+      <w:spacing w:after="0" w:line="240" w:lineRule="auto"/>
+    </w:pPr>
+    <w:rPr>
+      <w:color w:val="2F5496" w:themeColor="accent1" w:themeShade="BF"/>
+    </w:rPr>
+    <w:tblPr>
+      <w:tblStyleRowBandSize w:val="1"/>
+      <w:tblStyleColBandSize w:val="1"/>
+      <w:tblBorders>
+        <w:top w:val="single" w:sz="8" w:space="0" w:color="4472C4" w:themeColor="accent1"/>
+        <w:bottom w:val="single" w:sz="8" w:space="0" w:color="4472C4" w:themeColor="accent1"/>
+      </w:tblBorders>
+    </w:tblPr>
+    <w:tblStylePr w:type="firstRow">
+      <w:pPr>
+        <w:spacing w:before="0" w:after="0" w:line="240" w:lineRule="auto"/>
+      </w:pPr>
+      <w:rPr>
+        <w:b/>
+        <w:bCs/>
+      </w:rPr>
+      <w:tblPr/>
+      <w:tcPr>
+        <w:tcBorders>
+          <w:top w:val="single" w:sz="8" w:space="0" w:color="4472C4" w:themeColor="accent1"/>
+          <w:left w:val="nil"/>
+          <w:bottom w:val="single" w:sz="8" w:space="0" w:color="4472C4" w:themeColor="accent1"/>
+          <w:right w:val="nil"/>
+          <w:insideH w:val="nil"/>
+          <w:insideV w:val="nil"/>
+        </w:tcBorders>
+      </w:tcPr>
+    </w:tblStylePr>
+    <w:tblStylePr w:type="lastRow">
+      <w:pPr>
+        <w:spacing w:before="0" w:after="0" w:line="240" w:lineRule="auto"/>
+      </w:pPr>
+      <w:rPr>
+        <w:b/>
+        <w:bCs/>
+      </w:rPr>
+      <w:tblPr/>
+      <w:tcPr>
+        <w:tcBorders>
+          <w:top w:val="single" w:sz="8" w:space="0" w:color="4472C4" w:themeColor="accent1"/>
+          <w:left w:val="nil"/>
+          <w:bottom w:val="single" w:sz="8" w:space="0" w:color="4472C4" w:themeColor="accent1"/>
+          <w:right w:val="nil"/>
+          <w:insideH w:val="nil"/>
+          <w:insideV w:val="nil"/>
+        </w:tcBorders>
+      </w:tcPr>
+    </w:tblStylePr>
+    <w:tblStylePr w:type="firstCol">
+      <w:rPr>
+        <w:b/>
+        <w:bCs/>
+      </w:rPr>
+    </w:tblStylePr>
+    <w:tblStylePr w:type="lastCol">
+      <w:rPr>
+        <w:b/>
+        <w:bCs/>
+      </w:rPr>
+    </w:tblStylePr>
+    <w:tblStylePr w:type="band1Vert">
+      <w:tblPr/>
+      <w:tcPr>
+        <w:tcBorders>
+          <w:left w:val="nil"/>
+          <w:right w:val="nil"/>
+          <w:insideH w:val="nil"/>
+          <w:insideV w:val="nil"/>
+        </w:tcBorders>
+        <w:shd w:val="clear" w:color="auto" w:fill="D0DBF0" w:themeFill="accent1" w:themeFillTint="3F"/>
+      </w:tcPr>
+    </w:tblStylePr>
+    <w:tblStylePr w:type="band1Horz">
+      <w:tblPr/>
+      <w:tcPr>
+        <w:tcBorders>
+          <w:left w:val="nil"/>
+          <w:right w:val="nil"/>
+          <w:insideH w:val="nil"/>
+          <w:insideV w:val="nil"/>
+        </w:tcBorders>
+        <w:shd w:val="clear" w:color="auto" w:fill="D0DBF0" w:themeFill="accent1" w:themeFillTint="3F"/>
+      </w:tcPr>
+    </w:tblStylePr>
+  </w:style>
+  <w:style w:type="table" w:styleId="LightList-Accent3">
+    <w:name w:val="Light List Accent 3"/>
+    <w:basedOn w:val="TableNormal"/>
+    <w:uiPriority w:val="61"/>
+    <w:rsid w:val="005C0185"/>
+    <w:pPr>
+      <w:spacing w:after="0" w:line="240" w:lineRule="auto"/>
+    </w:pPr>
+    <w:tblPr>
+      <w:tblStyleRowBandSize w:val="1"/>
+      <w:tblStyleColBandSize w:val="1"/>
+      <w:tblBorders>
+        <w:top w:val="single" w:sz="8" w:space="0" w:color="A5A5A5" w:themeColor="accent3"/>
+        <w:left w:val="single" w:sz="8" w:space="0" w:color="A5A5A5" w:themeColor="accent3"/>
+        <w:bottom w:val="single" w:sz="8" w:space="0" w:color="A5A5A5" w:themeColor="accent3"/>
+        <w:right w:val="single" w:sz="8" w:space="0" w:color="A5A5A5" w:themeColor="accent3"/>
+      </w:tblBorders>
+    </w:tblPr>
+    <w:tblStylePr w:type="firstRow">
+      <w:pPr>
+        <w:spacing w:before="0" w:after="0" w:line="240" w:lineRule="auto"/>
+      </w:pPr>
+      <w:rPr>
+        <w:b/>
+        <w:bCs/>
+        <w:color w:val="FFFFFF" w:themeColor="background1"/>
+      </w:rPr>
+      <w:tblPr/>
+      <w:tcPr>
+        <w:shd w:val="clear" w:color="auto" w:fill="A5A5A5" w:themeFill="accent3"/>
+      </w:tcPr>
+    </w:tblStylePr>
+    <w:tblStylePr w:type="lastRow">
+      <w:pPr>
+        <w:spacing w:before="0" w:after="0" w:line="240" w:lineRule="auto"/>
+      </w:pPr>
+      <w:rPr>
+        <w:b/>
+        <w:bCs/>
+      </w:rPr>
+      <w:tblPr/>
+      <w:tcPr>
+        <w:tcBorders>
+          <w:top w:val="double" w:sz="6" w:space="0" w:color="A5A5A5" w:themeColor="accent3"/>
+          <w:left w:val="single" w:sz="8" w:space="0" w:color="A5A5A5" w:themeColor="accent3"/>
+          <w:bottom w:val="single" w:sz="8" w:space="0" w:color="A5A5A5" w:themeColor="accent3"/>
+          <w:right w:val="single" w:sz="8" w:space="0" w:color="A5A5A5" w:themeColor="accent3"/>
+        </w:tcBorders>
+      </w:tcPr>
+    </w:tblStylePr>
+    <w:tblStylePr w:type="firstCol">
+      <w:rPr>
+        <w:b/>
+        <w:bCs/>
+      </w:rPr>
+    </w:tblStylePr>
+    <w:tblStylePr w:type="lastCol">
+      <w:rPr>
+        <w:b/>
+        <w:bCs/>
+      </w:rPr>
+    </w:tblStylePr>
+    <w:tblStylePr w:type="band1Vert">
+      <w:tblPr/>
+      <w:tcPr>
+        <w:tcBorders>
+          <w:top w:val="single" w:sz="8" w:space="0" w:color="A5A5A5" w:themeColor="accent3"/>
+          <w:left w:val="single" w:sz="8" w:space="0" w:color="A5A5A5" w:themeColor="accent3"/>
+          <w:bottom w:val="single" w:sz="8" w:space="0" w:color="A5A5A5" w:themeColor="accent3"/>
+          <w:right w:val="single" w:sz="8" w:space="0" w:color="A5A5A5" w:themeColor="accent3"/>
+        </w:tcBorders>
+      </w:tcPr>
+    </w:tblStylePr>
+    <w:tblStylePr w:type="band1Horz">
+      <w:tblPr/>
+      <w:tcPr>
+        <w:tcBorders>
+          <w:top w:val="single" w:sz="8" w:space="0" w:color="A5A5A5" w:themeColor="accent3"/>
+          <w:left w:val="single" w:sz="8" w:space="0" w:color="A5A5A5" w:themeColor="accent3"/>
+          <w:bottom w:val="single" w:sz="8" w:space="0" w:color="A5A5A5" w:themeColor="accent3"/>
+          <w:right w:val="single" w:sz="8" w:space="0" w:color="A5A5A5" w:themeColor="accent3"/>
+        </w:tcBorders>
+      </w:tcPr>
+    </w:tblStylePr>
+  </w:style>
+  <w:style w:type="table" w:styleId="LightShading">
+    <w:name w:val="Light Shading"/>
+    <w:basedOn w:val="TableNormal"/>
+    <w:uiPriority w:val="60"/>
+    <w:rsid w:val="005C0185"/>
+    <w:pPr>
+      <w:spacing w:after="0" w:line="240" w:lineRule="auto"/>
+    </w:pPr>
+    <w:rPr>
+      <w:color w:val="000000" w:themeColor="text1" w:themeShade="BF"/>
+    </w:rPr>
+    <w:tblPr>
+      <w:tblStyleRowBandSize w:val="1"/>
+      <w:tblStyleColBandSize w:val="1"/>
+      <w:tblBorders>
+        <w:top w:val="single" w:sz="8" w:space="0" w:color="000000" w:themeColor="text1"/>
+        <w:bottom w:val="single" w:sz="8" w:space="0" w:color="000000" w:themeColor="text1"/>
+      </w:tblBorders>
+    </w:tblPr>
+    <w:tblStylePr w:type="firstRow">
+      <w:pPr>
+        <w:spacing w:before="0" w:after="0" w:line="240" w:lineRule="auto"/>
+      </w:pPr>
+      <w:rPr>
+        <w:b/>
+        <w:bCs/>
+      </w:rPr>
+      <w:tblPr/>
+      <w:tcPr>
+        <w:tcBorders>
+          <w:top w:val="single" w:sz="8" w:space="0" w:color="000000" w:themeColor="text1"/>
+          <w:left w:val="nil"/>
+          <w:bottom w:val="single" w:sz="8" w:space="0" w:color="000000" w:themeColor="text1"/>
+          <w:right w:val="nil"/>
+          <w:insideH w:val="nil"/>
+          <w:insideV w:val="nil"/>
+        </w:tcBorders>
+      </w:tcPr>
+    </w:tblStylePr>
+    <w:tblStylePr w:type="lastRow">
+      <w:pPr>
+        <w:spacing w:before="0" w:after="0" w:line="240" w:lineRule="auto"/>
+      </w:pPr>
+      <w:rPr>
+        <w:b/>
+        <w:bCs/>
+      </w:rPr>
+      <w:tblPr/>
+      <w:tcPr>
+        <w:tcBorders>
+          <w:top w:val="single" w:sz="8" w:space="0" w:color="000000" w:themeColor="text1"/>
+          <w:left w:val="nil"/>
+          <w:bottom w:val="single" w:sz="8" w:space="0" w:color="000000" w:themeColor="text1"/>
+          <w:right w:val="nil"/>
+          <w:insideH w:val="nil"/>
+          <w:insideV w:val="nil"/>
+        </w:tcBorders>
+      </w:tcPr>
+    </w:tblStylePr>
+    <w:tblStylePr w:type="firstCol">
+      <w:rPr>
+        <w:b/>
+        <w:bCs/>
+      </w:rPr>
+    </w:tblStylePr>
+    <w:tblStylePr w:type="lastCol">
+      <w:rPr>
+        <w:b/>
+        <w:bCs/>
+      </w:rPr>
+    </w:tblStylePr>
+    <w:tblStylePr w:type="band1Vert">
+      <w:tblPr/>
+      <w:tcPr>
+        <w:tcBorders>
+          <w:left w:val="nil"/>
+          <w:right w:val="nil"/>
+          <w:insideH w:val="nil"/>
+          <w:insideV w:val="nil"/>
+        </w:tcBorders>
+        <w:shd w:val="clear" w:color="auto" w:fill="C0C0C0" w:themeFill="text1" w:themeFillTint="3F"/>
+      </w:tcPr>
+    </w:tblStylePr>
+    <w:tblStylePr w:type="band1Horz">
+      <w:tblPr/>
+      <w:tcPr>
+        <w:tcBorders>
+          <w:left w:val="nil"/>
+          <w:right w:val="nil"/>
+          <w:insideH w:val="nil"/>
+          <w:insideV w:val="nil"/>
+        </w:tcBorders>
+        <w:shd w:val="clear" w:color="auto" w:fill="C0C0C0" w:themeFill="text1" w:themeFillTint="3F"/>
+      </w:tcPr>
+    </w:tblStylePr>
+  </w:style>
 </w:styles>
 </file>
 
@@ -577,6 +2610,302 @@
       <w:color w:val="0563C1" w:themeColor="hyperlink"/>
       <w:u w:val="single"/>
     </w:rPr>
+  </w:style>
+  <w:style w:type="table" w:styleId="TableGrid">
+    <w:name w:val="Table Grid"/>
+    <w:basedOn w:val="TableNormal"/>
+    <w:uiPriority w:val="39"/>
+    <w:rsid w:val="005C0185"/>
+    <w:pPr>
+      <w:spacing w:after="0" w:line="240" w:lineRule="auto"/>
+    </w:pPr>
+    <w:tblPr>
+      <w:tblBorders>
+        <w:top w:val="single" w:sz="4" w:space="0" w:color="auto"/>
+        <w:left w:val="single" w:sz="4" w:space="0" w:color="auto"/>
+        <w:bottom w:val="single" w:sz="4" w:space="0" w:color="auto"/>
+        <w:right w:val="single" w:sz="4" w:space="0" w:color="auto"/>
+        <w:insideH w:val="single" w:sz="4" w:space="0" w:color="auto"/>
+        <w:insideV w:val="single" w:sz="4" w:space="0" w:color="auto"/>
+      </w:tblBorders>
+    </w:tblPr>
+  </w:style>
+  <w:style w:type="table" w:styleId="LightShading-Accent1">
+    <w:name w:val="Light Shading Accent 1"/>
+    <w:basedOn w:val="TableNormal"/>
+    <w:uiPriority w:val="60"/>
+    <w:rsid w:val="005C0185"/>
+    <w:pPr>
+      <w:spacing w:after="0" w:line="240" w:lineRule="auto"/>
+    </w:pPr>
+    <w:rPr>
+      <w:color w:val="2F5496" w:themeColor="accent1" w:themeShade="BF"/>
+    </w:rPr>
+    <w:tblPr>
+      <w:tblStyleRowBandSize w:val="1"/>
+      <w:tblStyleColBandSize w:val="1"/>
+      <w:tblBorders>
+        <w:top w:val="single" w:sz="8" w:space="0" w:color="4472C4" w:themeColor="accent1"/>
+        <w:bottom w:val="single" w:sz="8" w:space="0" w:color="4472C4" w:themeColor="accent1"/>
+      </w:tblBorders>
+    </w:tblPr>
+    <w:tblStylePr w:type="firstRow">
+      <w:pPr>
+        <w:spacing w:before="0" w:after="0" w:line="240" w:lineRule="auto"/>
+      </w:pPr>
+      <w:rPr>
+        <w:b/>
+        <w:bCs/>
+      </w:rPr>
+      <w:tblPr/>
+      <w:tcPr>
+        <w:tcBorders>
+          <w:top w:val="single" w:sz="8" w:space="0" w:color="4472C4" w:themeColor="accent1"/>
+          <w:left w:val="nil"/>
+          <w:bottom w:val="single" w:sz="8" w:space="0" w:color="4472C4" w:themeColor="accent1"/>
+          <w:right w:val="nil"/>
+          <w:insideH w:val="nil"/>
+          <w:insideV w:val="nil"/>
+        </w:tcBorders>
+      </w:tcPr>
+    </w:tblStylePr>
+    <w:tblStylePr w:type="lastRow">
+      <w:pPr>
+        <w:spacing w:before="0" w:after="0" w:line="240" w:lineRule="auto"/>
+      </w:pPr>
+      <w:rPr>
+        <w:b/>
+        <w:bCs/>
+      </w:rPr>
+      <w:tblPr/>
+      <w:tcPr>
+        <w:tcBorders>
+          <w:top w:val="single" w:sz="8" w:space="0" w:color="4472C4" w:themeColor="accent1"/>
+          <w:left w:val="nil"/>
+          <w:bottom w:val="single" w:sz="8" w:space="0" w:color="4472C4" w:themeColor="accent1"/>
+          <w:right w:val="nil"/>
+          <w:insideH w:val="nil"/>
+          <w:insideV w:val="nil"/>
+        </w:tcBorders>
+      </w:tcPr>
+    </w:tblStylePr>
+    <w:tblStylePr w:type="firstCol">
+      <w:rPr>
+        <w:b/>
+        <w:bCs/>
+      </w:rPr>
+    </w:tblStylePr>
+    <w:tblStylePr w:type="lastCol">
+      <w:rPr>
+        <w:b/>
+        <w:bCs/>
+      </w:rPr>
+    </w:tblStylePr>
+    <w:tblStylePr w:type="band1Vert">
+      <w:tblPr/>
+      <w:tcPr>
+        <w:tcBorders>
+          <w:left w:val="nil"/>
+          <w:right w:val="nil"/>
+          <w:insideH w:val="nil"/>
+          <w:insideV w:val="nil"/>
+        </w:tcBorders>
+        <w:shd w:val="clear" w:color="auto" w:fill="D0DBF0" w:themeFill="accent1" w:themeFillTint="3F"/>
+      </w:tcPr>
+    </w:tblStylePr>
+    <w:tblStylePr w:type="band1Horz">
+      <w:tblPr/>
+      <w:tcPr>
+        <w:tcBorders>
+          <w:left w:val="nil"/>
+          <w:right w:val="nil"/>
+          <w:insideH w:val="nil"/>
+          <w:insideV w:val="nil"/>
+        </w:tcBorders>
+        <w:shd w:val="clear" w:color="auto" w:fill="D0DBF0" w:themeFill="accent1" w:themeFillTint="3F"/>
+      </w:tcPr>
+    </w:tblStylePr>
+  </w:style>
+  <w:style w:type="table" w:styleId="LightList-Accent3">
+    <w:name w:val="Light List Accent 3"/>
+    <w:basedOn w:val="TableNormal"/>
+    <w:uiPriority w:val="61"/>
+    <w:rsid w:val="005C0185"/>
+    <w:pPr>
+      <w:spacing w:after="0" w:line="240" w:lineRule="auto"/>
+    </w:pPr>
+    <w:tblPr>
+      <w:tblStyleRowBandSize w:val="1"/>
+      <w:tblStyleColBandSize w:val="1"/>
+      <w:tblBorders>
+        <w:top w:val="single" w:sz="8" w:space="0" w:color="A5A5A5" w:themeColor="accent3"/>
+        <w:left w:val="single" w:sz="8" w:space="0" w:color="A5A5A5" w:themeColor="accent3"/>
+        <w:bottom w:val="single" w:sz="8" w:space="0" w:color="A5A5A5" w:themeColor="accent3"/>
+        <w:right w:val="single" w:sz="8" w:space="0" w:color="A5A5A5" w:themeColor="accent3"/>
+      </w:tblBorders>
+    </w:tblPr>
+    <w:tblStylePr w:type="firstRow">
+      <w:pPr>
+        <w:spacing w:before="0" w:after="0" w:line="240" w:lineRule="auto"/>
+      </w:pPr>
+      <w:rPr>
+        <w:b/>
+        <w:bCs/>
+        <w:color w:val="FFFFFF" w:themeColor="background1"/>
+      </w:rPr>
+      <w:tblPr/>
+      <w:tcPr>
+        <w:shd w:val="clear" w:color="auto" w:fill="A5A5A5" w:themeFill="accent3"/>
+      </w:tcPr>
+    </w:tblStylePr>
+    <w:tblStylePr w:type="lastRow">
+      <w:pPr>
+        <w:spacing w:before="0" w:after="0" w:line="240" w:lineRule="auto"/>
+      </w:pPr>
+      <w:rPr>
+        <w:b/>
+        <w:bCs/>
+      </w:rPr>
+      <w:tblPr/>
+      <w:tcPr>
+        <w:tcBorders>
+          <w:top w:val="double" w:sz="6" w:space="0" w:color="A5A5A5" w:themeColor="accent3"/>
+          <w:left w:val="single" w:sz="8" w:space="0" w:color="A5A5A5" w:themeColor="accent3"/>
+          <w:bottom w:val="single" w:sz="8" w:space="0" w:color="A5A5A5" w:themeColor="accent3"/>
+          <w:right w:val="single" w:sz="8" w:space="0" w:color="A5A5A5" w:themeColor="accent3"/>
+        </w:tcBorders>
+      </w:tcPr>
+    </w:tblStylePr>
+    <w:tblStylePr w:type="firstCol">
+      <w:rPr>
+        <w:b/>
+        <w:bCs/>
+      </w:rPr>
+    </w:tblStylePr>
+    <w:tblStylePr w:type="lastCol">
+      <w:rPr>
+        <w:b/>
+        <w:bCs/>
+      </w:rPr>
+    </w:tblStylePr>
+    <w:tblStylePr w:type="band1Vert">
+      <w:tblPr/>
+      <w:tcPr>
+        <w:tcBorders>
+          <w:top w:val="single" w:sz="8" w:space="0" w:color="A5A5A5" w:themeColor="accent3"/>
+          <w:left w:val="single" w:sz="8" w:space="0" w:color="A5A5A5" w:themeColor="accent3"/>
+          <w:bottom w:val="single" w:sz="8" w:space="0" w:color="A5A5A5" w:themeColor="accent3"/>
+          <w:right w:val="single" w:sz="8" w:space="0" w:color="A5A5A5" w:themeColor="accent3"/>
+        </w:tcBorders>
+      </w:tcPr>
+    </w:tblStylePr>
+    <w:tblStylePr w:type="band1Horz">
+      <w:tblPr/>
+      <w:tcPr>
+        <w:tcBorders>
+          <w:top w:val="single" w:sz="8" w:space="0" w:color="A5A5A5" w:themeColor="accent3"/>
+          <w:left w:val="single" w:sz="8" w:space="0" w:color="A5A5A5" w:themeColor="accent3"/>
+          <w:bottom w:val="single" w:sz="8" w:space="0" w:color="A5A5A5" w:themeColor="accent3"/>
+          <w:right w:val="single" w:sz="8" w:space="0" w:color="A5A5A5" w:themeColor="accent3"/>
+        </w:tcBorders>
+      </w:tcPr>
+    </w:tblStylePr>
+  </w:style>
+  <w:style w:type="table" w:styleId="LightShading">
+    <w:name w:val="Light Shading"/>
+    <w:basedOn w:val="TableNormal"/>
+    <w:uiPriority w:val="60"/>
+    <w:rsid w:val="005C0185"/>
+    <w:pPr>
+      <w:spacing w:after="0" w:line="240" w:lineRule="auto"/>
+    </w:pPr>
+    <w:rPr>
+      <w:color w:val="000000" w:themeColor="text1" w:themeShade="BF"/>
+    </w:rPr>
+    <w:tblPr>
+      <w:tblStyleRowBandSize w:val="1"/>
+      <w:tblStyleColBandSize w:val="1"/>
+      <w:tblBorders>
+        <w:top w:val="single" w:sz="8" w:space="0" w:color="000000" w:themeColor="text1"/>
+        <w:bottom w:val="single" w:sz="8" w:space="0" w:color="000000" w:themeColor="text1"/>
+      </w:tblBorders>
+    </w:tblPr>
+    <w:tblStylePr w:type="firstRow">
+      <w:pPr>
+        <w:spacing w:before="0" w:after="0" w:line="240" w:lineRule="auto"/>
+      </w:pPr>
+      <w:rPr>
+        <w:b/>
+        <w:bCs/>
+      </w:rPr>
+      <w:tblPr/>
+      <w:tcPr>
+        <w:tcBorders>
+          <w:top w:val="single" w:sz="8" w:space="0" w:color="000000" w:themeColor="text1"/>
+          <w:left w:val="nil"/>
+          <w:bottom w:val="single" w:sz="8" w:space="0" w:color="000000" w:themeColor="text1"/>
+          <w:right w:val="nil"/>
+          <w:insideH w:val="nil"/>
+          <w:insideV w:val="nil"/>
+        </w:tcBorders>
+      </w:tcPr>
+    </w:tblStylePr>
+    <w:tblStylePr w:type="lastRow">
+      <w:pPr>
+        <w:spacing w:before="0" w:after="0" w:line="240" w:lineRule="auto"/>
+      </w:pPr>
+      <w:rPr>
+        <w:b/>
+        <w:bCs/>
+      </w:rPr>
+      <w:tblPr/>
+      <w:tcPr>
+        <w:tcBorders>
+          <w:top w:val="single" w:sz="8" w:space="0" w:color="000000" w:themeColor="text1"/>
+          <w:left w:val="nil"/>
+          <w:bottom w:val="single" w:sz="8" w:space="0" w:color="000000" w:themeColor="text1"/>
+          <w:right w:val="nil"/>
+          <w:insideH w:val="nil"/>
+          <w:insideV w:val="nil"/>
+        </w:tcBorders>
+      </w:tcPr>
+    </w:tblStylePr>
+    <w:tblStylePr w:type="firstCol">
+      <w:rPr>
+        <w:b/>
+        <w:bCs/>
+      </w:rPr>
+    </w:tblStylePr>
+    <w:tblStylePr w:type="lastCol">
+      <w:rPr>
+        <w:b/>
+        <w:bCs/>
+      </w:rPr>
+    </w:tblStylePr>
+    <w:tblStylePr w:type="band1Vert">
+      <w:tblPr/>
+      <w:tcPr>
+        <w:tcBorders>
+          <w:left w:val="nil"/>
+          <w:right w:val="nil"/>
+          <w:insideH w:val="nil"/>
+          <w:insideV w:val="nil"/>
+        </w:tcBorders>
+        <w:shd w:val="clear" w:color="auto" w:fill="C0C0C0" w:themeFill="text1" w:themeFillTint="3F"/>
+      </w:tcPr>
+    </w:tblStylePr>
+    <w:tblStylePr w:type="band1Horz">
+      <w:tblPr/>
+      <w:tcPr>
+        <w:tcBorders>
+          <w:left w:val="nil"/>
+          <w:right w:val="nil"/>
+          <w:insideH w:val="nil"/>
+          <w:insideV w:val="nil"/>
+        </w:tcBorders>
+        <w:shd w:val="clear" w:color="auto" w:fill="C0C0C0" w:themeFill="text1" w:themeFillTint="3F"/>
+      </w:tcPr>
+    </w:tblStylePr>
   </w:style>
 </w:styles>
 </file>

</xml_diff>